<commit_message>
7:05 (reverted from commit 0b067ce61ed5e19e51a0a8daa82dc76bb56bb02a)
</commit_message>
<xml_diff>
--- a/Documents/Del1 Feasibility Study and Project Plan.docx
+++ b/Documents/Del1 Feasibility Study and Project Plan.docx
@@ -42,24 +42,22 @@
     </w:p>
     <w:p>
       <w:pPr>
-        <w:spacing w:before="120" w:after="120"/>
-      </w:pPr>
-    </w:p>
-    <w:p>
-      <w:pPr>
-        <w:spacing w:before="120" w:after="120"/>
-      </w:pPr>
-      <w:r>
-        <w:t>Danae is doing a testing</w:t>
-      </w:r>
+        <w:spacing w:before="120" w:line="360" w:lineRule="auto"/>
+        <w:jc w:val="right"/>
+        <w:rPr>
+          <w:rFonts w:ascii="Times New Roman" w:eastAsia="Times New Roman" w:hAnsi="Times New Roman" w:cs="Times New Roman"/>
+          <w:b/>
+          <w:sz w:val="28"/>
+        </w:rPr>
+      </w:pPr>
+    </w:p>
+    <w:p>
+      <w:pPr>
+        <w:spacing w:before="120" w:line="360" w:lineRule="auto"/>
+        <w:jc w:val="right"/>
+      </w:pPr>
       <w:bookmarkStart w:id="0" w:name="_GoBack"/>
       <w:bookmarkEnd w:id="0"/>
-    </w:p>
-    <w:p>
-      <w:pPr>
-        <w:spacing w:before="120" w:line="360" w:lineRule="auto"/>
-        <w:jc w:val="right"/>
-      </w:pPr>
       <w:r>
         <w:rPr>
           <w:rFonts w:ascii="Times New Roman" w:eastAsia="Times New Roman" w:hAnsi="Times New Roman" w:cs="Times New Roman"/>

</xml_diff>

<commit_message>
7:01 (reverted from commit 36dfe46fd14b3aae413bcc415ebb3e9ede787081)
</commit_message>
<xml_diff>
--- a/Documents/Del1 Feasibility Study and Project Plan.docx
+++ b/Documents/Del1 Feasibility Study and Project Plan.docx
@@ -42,22 +42,24 @@
     </w:p>
     <w:p>
       <w:pPr>
+        <w:spacing w:before="120" w:after="120"/>
+      </w:pPr>
+    </w:p>
+    <w:p>
+      <w:pPr>
+        <w:spacing w:before="120" w:after="120"/>
+      </w:pPr>
+      <w:r>
+        <w:t>Danae 1234567</w:t>
+      </w:r>
+      <w:bookmarkStart w:id="0" w:name="_GoBack"/>
+      <w:bookmarkEnd w:id="0"/>
+    </w:p>
+    <w:p>
+      <w:pPr>
         <w:spacing w:before="120" w:line="360" w:lineRule="auto"/>
         <w:jc w:val="right"/>
-        <w:rPr>
-          <w:rFonts w:ascii="Times New Roman" w:eastAsia="Times New Roman" w:hAnsi="Times New Roman" w:cs="Times New Roman"/>
-          <w:b/>
-          <w:sz w:val="28"/>
-        </w:rPr>
-      </w:pPr>
-    </w:p>
-    <w:p>
-      <w:pPr>
-        <w:spacing w:before="120" w:line="360" w:lineRule="auto"/>
-        <w:jc w:val="right"/>
-      </w:pPr>
-      <w:bookmarkStart w:id="0" w:name="_GoBack"/>
-      <w:bookmarkEnd w:id="0"/>
+      </w:pPr>
       <w:r>
         <w:rPr>
           <w:rFonts w:ascii="Times New Roman" w:eastAsia="Times New Roman" w:hAnsi="Times New Roman" w:cs="Times New Roman"/>

</xml_diff>